<commit_message>
Update appendixA : category
</commit_message>
<xml_diff>
--- a/Design&Diagram/EIOM-CH5 Test Plan-V.1.0.docx
+++ b/Design&Diagram/EIOM-CH5 Test Plan-V.1.0.docx
@@ -17598,7 +17598,7 @@
       </w:tr>
       <w:tr>
         <w:trPr>
-          <w:trHeight w:val="560"/>
+          <w:trHeight w:val="148"/>
           <w:jc w:val="center"/>
         </w:trPr>
         <w:tc>
@@ -17622,57 +17622,8 @@
               </w:rPr>
               <w:t>3</w:t>
             </w:r>
-          </w:p>
-        </w:tc>
-        <w:tc>
-          <w:tcPr>
-            <w:tcW w:w="5379" w:type="dxa"/>
-          </w:tcPr>
-          <w:p>
-            <w:pPr>
-              <w:pStyle w:val="ListParagraph"/>
-              <w:ind w:left="0"/>
-              <w:rPr>
-                <w:rFonts w:ascii="Times New Roman" w:hAnsi="Times New Roman" w:cs="Times New Roman"/>
-                <w:sz w:val="28"/>
-              </w:rPr>
-            </w:pPr>
-            <w:r>
-              <w:rPr>
-                <w:rFonts w:ascii="Times New Roman" w:hAnsi="Times New Roman" w:cs="Times New Roman"/>
-                <w:sz w:val="28"/>
-              </w:rPr>
-              <w:t>Highway Police Station</w:t>
-            </w:r>
-          </w:p>
-        </w:tc>
-      </w:tr>
-      <w:tr>
-        <w:trPr>
-          <w:trHeight w:val="148"/>
-          <w:jc w:val="center"/>
-        </w:trPr>
-        <w:tc>
-          <w:tcPr>
-            <w:tcW w:w="5377" w:type="dxa"/>
-          </w:tcPr>
-          <w:p>
-            <w:pPr>
-              <w:pStyle w:val="ListParagraph"/>
-              <w:ind w:left="0"/>
-              <w:jc w:val="center"/>
-              <w:rPr>
-                <w:rFonts w:ascii="Times New Roman" w:hAnsi="Times New Roman" w:cs="Times New Roman"/>
-                <w:sz w:val="28"/>
-              </w:rPr>
-            </w:pPr>
-            <w:r>
-              <w:rPr>
-                <w:rFonts w:ascii="Times New Roman" w:hAnsi="Times New Roman" w:cs="Times New Roman"/>
-                <w:sz w:val="28"/>
-              </w:rPr>
-              <w:t>4</w:t>
-            </w:r>
+            <w:bookmarkStart w:id="0" w:name="_GoBack"/>
+            <w:bookmarkEnd w:id="0"/>
           </w:p>
         </w:tc>
         <w:tc>
@@ -18053,8 +18004,6 @@
           <w:szCs w:val="24"/>
         </w:rPr>
       </w:pPr>
-      <w:bookmarkStart w:id="0" w:name="_GoBack"/>
-      <w:bookmarkEnd w:id="0"/>
     </w:p>
     <w:sectPr>
       <w:pgSz w:w="16838" w:h="11906" w:orient="landscape"/>

</xml_diff>

<commit_message>
Update return to void
</commit_message>
<xml_diff>
--- a/Design&Diagram/EIOM-CH5 Test Plan-V.1.0.docx
+++ b/Design&Diagram/EIOM-CH5 Test Plan-V.1.0.docx
@@ -6806,8 +6806,6 @@
               </w:rPr>
               <w:t>124 days</w:t>
             </w:r>
-            <w:bookmarkStart w:id="0" w:name="_GoBack"/>
-            <w:bookmarkEnd w:id="0"/>
           </w:p>
         </w:tc>
       </w:tr>
@@ -9902,13 +9900,15 @@
         </w:rPr>
         <w:t>):</w:t>
       </w:r>
+      <w:proofErr w:type="spellStart"/>
       <w:r>
         <w:rPr>
           <w:rFonts w:ascii="Courier New" w:hAnsi="Courier New" w:cs="Courier New"/>
           <w:sz w:val="28"/>
         </w:rPr>
-        <w:t>void</w:t>
-      </w:r>
+        <w:t>boolean</w:t>
+      </w:r>
+      <w:proofErr w:type="spellEnd"/>
     </w:p>
     <w:p>
       <w:pPr>
@@ -10403,6 +10403,22 @@
               </w:rPr>
               <w:t>Test edit help place</w:t>
             </w:r>
+            <w:r>
+              <w:rPr>
+                <w:rFonts w:ascii="Times New Roman" w:hAnsi="Times New Roman" w:cs="Times New Roman"/>
+                <w:sz w:val="28"/>
+              </w:rPr>
+              <w:t xml:space="preserve">’s province from Chiang Mai into </w:t>
+            </w:r>
+            <w:proofErr w:type="spellStart"/>
+            <w:r>
+              <w:rPr>
+                <w:rFonts w:ascii="Times New Roman" w:hAnsi="Times New Roman" w:cs="Times New Roman"/>
+                <w:sz w:val="28"/>
+              </w:rPr>
+              <w:t>Lampang</w:t>
+            </w:r>
+            <w:proofErr w:type="spellEnd"/>
           </w:p>
         </w:tc>
         <w:tc>
@@ -10657,15 +10673,7 @@
       </w:tblPr>
       <w:tblGrid>
         <w:gridCol w:w="1610"/>
-        <w:gridCol w:w="1610"/>
-        <w:gridCol w:w="1266"/>
-        <w:gridCol w:w="1294"/>
-        <w:gridCol w:w="1672"/>
-        <w:gridCol w:w="1336"/>
-        <w:gridCol w:w="2170"/>
-        <w:gridCol w:w="1336"/>
-        <w:gridCol w:w="1504"/>
-        <w:gridCol w:w="1505"/>
+        <w:gridCol w:w="13693"/>
       </w:tblGrid>
       <w:tr>
         <w:trPr>
@@ -10697,8 +10705,7 @@
         </w:tc>
         <w:tc>
           <w:tcPr>
-            <w:tcW w:w="13692" w:type="dxa"/>
-            <w:gridSpan w:val="9"/>
+            <w:tcW w:w="13693" w:type="dxa"/>
             <w:shd w:val="clear" w:color="auto" w:fill="F2F2F2" w:themeFill="background1" w:themeFillShade="F2"/>
           </w:tcPr>
           <w:p>
@@ -10721,7 +10728,7 @@
       </w:tr>
       <w:tr>
         <w:trPr>
-          <w:trHeight w:val="266"/>
+          <w:trHeight w:val="654"/>
           <w:jc w:val="center"/>
         </w:trPr>
         <w:tc>
@@ -10742,8 +10749,7 @@
         </w:tc>
         <w:tc>
           <w:tcPr>
-            <w:tcW w:w="13692" w:type="dxa"/>
-            <w:gridSpan w:val="9"/>
+            <w:tcW w:w="13693" w:type="dxa"/>
             <w:shd w:val="clear" w:color="auto" w:fill="F2F2F2" w:themeFill="background1" w:themeFillShade="F2"/>
           </w:tcPr>
           <w:p>
@@ -10759,21 +10765,20 @@
                 <w:rFonts w:ascii="Times New Roman" w:hAnsi="Times New Roman" w:cs="Times New Roman"/>
                 <w:sz w:val="28"/>
               </w:rPr>
-              <w:t>Help place object</w:t>
+              <w:t>Boolean</w:t>
             </w:r>
           </w:p>
         </w:tc>
       </w:tr>
       <w:tr>
         <w:trPr>
-          <w:trHeight w:val="266"/>
+          <w:trHeight w:val="654"/>
           <w:jc w:val="center"/>
         </w:trPr>
         <w:tc>
           <w:tcPr>
             <w:tcW w:w="1610" w:type="dxa"/>
-            <w:vMerge/>
-            <w:shd w:val="clear" w:color="auto" w:fill="F2F2F2" w:themeFill="background1" w:themeFillShade="F2"/>
+            <w:shd w:val="clear" w:color="auto" w:fill="auto"/>
           </w:tcPr>
           <w:p>
             <w:pPr>
@@ -10783,12 +10788,19 @@
                 <w:sz w:val="28"/>
               </w:rPr>
             </w:pPr>
-          </w:p>
-        </w:tc>
-        <w:tc>
-          <w:tcPr>
-            <w:tcW w:w="1610" w:type="dxa"/>
-            <w:shd w:val="clear" w:color="auto" w:fill="F2F2F2" w:themeFill="background1" w:themeFillShade="F2"/>
+            <w:r>
+              <w:rPr>
+                <w:rFonts w:ascii="Times New Roman" w:hAnsi="Times New Roman" w:cs="Times New Roman"/>
+                <w:sz w:val="28"/>
+              </w:rPr>
+              <w:t>1</w:t>
+            </w:r>
+          </w:p>
+        </w:tc>
+        <w:tc>
+          <w:tcPr>
+            <w:tcW w:w="13693" w:type="dxa"/>
+            <w:shd w:val="clear" w:color="auto" w:fill="auto"/>
           </w:tcPr>
           <w:p>
             <w:pPr>
@@ -10803,450 +10815,7 @@
                 <w:rFonts w:ascii="Times New Roman" w:hAnsi="Times New Roman" w:cs="Times New Roman"/>
                 <w:sz w:val="28"/>
               </w:rPr>
-              <w:t>Name</w:t>
-            </w:r>
-          </w:p>
-        </w:tc>
-        <w:tc>
-          <w:tcPr>
-            <w:tcW w:w="1266" w:type="dxa"/>
-            <w:shd w:val="clear" w:color="auto" w:fill="F2F2F2" w:themeFill="background1" w:themeFillShade="F2"/>
-          </w:tcPr>
-          <w:p>
-            <w:pPr>
-              <w:jc w:val="center"/>
-              <w:rPr>
-                <w:rFonts w:ascii="Times New Roman" w:hAnsi="Times New Roman" w:cs="Times New Roman"/>
-                <w:sz w:val="28"/>
-              </w:rPr>
-            </w:pPr>
-            <w:r>
-              <w:rPr>
-                <w:rFonts w:ascii="Times New Roman" w:hAnsi="Times New Roman" w:cs="Times New Roman"/>
-                <w:sz w:val="28"/>
-              </w:rPr>
-              <w:t>Address</w:t>
-            </w:r>
-          </w:p>
-        </w:tc>
-        <w:tc>
-          <w:tcPr>
-            <w:tcW w:w="1294" w:type="dxa"/>
-            <w:shd w:val="clear" w:color="auto" w:fill="F2F2F2" w:themeFill="background1" w:themeFillShade="F2"/>
-          </w:tcPr>
-          <w:p>
-            <w:pPr>
-              <w:jc w:val="center"/>
-              <w:rPr>
-                <w:rFonts w:ascii="Times New Roman" w:hAnsi="Times New Roman" w:cs="Times New Roman"/>
-                <w:sz w:val="28"/>
-              </w:rPr>
-            </w:pPr>
-            <w:r>
-              <w:rPr>
-                <w:rFonts w:ascii="Times New Roman" w:hAnsi="Times New Roman" w:cs="Times New Roman"/>
-                <w:sz w:val="28"/>
-              </w:rPr>
-              <w:t>District</w:t>
-            </w:r>
-          </w:p>
-        </w:tc>
-        <w:tc>
-          <w:tcPr>
-            <w:tcW w:w="1672" w:type="dxa"/>
-            <w:shd w:val="clear" w:color="auto" w:fill="F2F2F2" w:themeFill="background1" w:themeFillShade="F2"/>
-          </w:tcPr>
-          <w:p>
-            <w:pPr>
-              <w:jc w:val="center"/>
-              <w:rPr>
-                <w:rFonts w:ascii="Times New Roman" w:hAnsi="Times New Roman" w:cs="Times New Roman"/>
-                <w:sz w:val="28"/>
-              </w:rPr>
-            </w:pPr>
-            <w:r>
-              <w:rPr>
-                <w:rFonts w:ascii="Times New Roman" w:hAnsi="Times New Roman" w:cs="Times New Roman"/>
-                <w:sz w:val="28"/>
-              </w:rPr>
-              <w:t>Province</w:t>
-            </w:r>
-          </w:p>
-        </w:tc>
-        <w:tc>
-          <w:tcPr>
-            <w:tcW w:w="1336" w:type="dxa"/>
-            <w:shd w:val="clear" w:color="auto" w:fill="F2F2F2" w:themeFill="background1" w:themeFillShade="F2"/>
-          </w:tcPr>
-          <w:p>
-            <w:pPr>
-              <w:jc w:val="center"/>
-              <w:rPr>
-                <w:rFonts w:ascii="Times New Roman" w:hAnsi="Times New Roman" w:cs="Times New Roman"/>
-                <w:sz w:val="28"/>
-              </w:rPr>
-            </w:pPr>
-            <w:r>
-              <w:rPr>
-                <w:rFonts w:ascii="Times New Roman" w:hAnsi="Times New Roman" w:cs="Times New Roman"/>
-                <w:sz w:val="28"/>
-              </w:rPr>
-              <w:t>Zip code</w:t>
-            </w:r>
-          </w:p>
-        </w:tc>
-        <w:tc>
-          <w:tcPr>
-            <w:tcW w:w="2170" w:type="dxa"/>
-            <w:shd w:val="clear" w:color="auto" w:fill="F2F2F2" w:themeFill="background1" w:themeFillShade="F2"/>
-          </w:tcPr>
-          <w:p>
-            <w:pPr>
-              <w:jc w:val="center"/>
-              <w:rPr>
-                <w:rFonts w:ascii="Times New Roman" w:hAnsi="Times New Roman" w:cs="Times New Roman"/>
-                <w:sz w:val="28"/>
-              </w:rPr>
-            </w:pPr>
-            <w:r>
-              <w:rPr>
-                <w:rFonts w:ascii="Times New Roman" w:hAnsi="Times New Roman" w:cs="Times New Roman"/>
-                <w:sz w:val="28"/>
-              </w:rPr>
-              <w:t>Phone Number</w:t>
-            </w:r>
-          </w:p>
-        </w:tc>
-        <w:tc>
-          <w:tcPr>
-            <w:tcW w:w="1336" w:type="dxa"/>
-            <w:shd w:val="clear" w:color="auto" w:fill="F2F2F2" w:themeFill="background1" w:themeFillShade="F2"/>
-          </w:tcPr>
-          <w:p>
-            <w:pPr>
-              <w:jc w:val="center"/>
-              <w:rPr>
-                <w:rFonts w:ascii="Times New Roman" w:hAnsi="Times New Roman" w:cs="Times New Roman"/>
-                <w:sz w:val="28"/>
-              </w:rPr>
-            </w:pPr>
-            <w:r>
-              <w:rPr>
-                <w:rFonts w:ascii="Times New Roman" w:hAnsi="Times New Roman" w:cs="Times New Roman"/>
-                <w:sz w:val="28"/>
-              </w:rPr>
-              <w:t>Latitude</w:t>
-            </w:r>
-          </w:p>
-        </w:tc>
-        <w:tc>
-          <w:tcPr>
-            <w:tcW w:w="1504" w:type="dxa"/>
-            <w:shd w:val="clear" w:color="auto" w:fill="F2F2F2" w:themeFill="background1" w:themeFillShade="F2"/>
-          </w:tcPr>
-          <w:p>
-            <w:pPr>
-              <w:jc w:val="center"/>
-              <w:rPr>
-                <w:rFonts w:ascii="Times New Roman" w:hAnsi="Times New Roman" w:cs="Times New Roman"/>
-                <w:sz w:val="28"/>
-              </w:rPr>
-            </w:pPr>
-            <w:r>
-              <w:rPr>
-                <w:rFonts w:ascii="Times New Roman" w:hAnsi="Times New Roman" w:cs="Times New Roman"/>
-                <w:sz w:val="28"/>
-              </w:rPr>
-              <w:t>Longitude</w:t>
-            </w:r>
-          </w:p>
-        </w:tc>
-        <w:tc>
-          <w:tcPr>
-            <w:tcW w:w="1505" w:type="dxa"/>
-            <w:shd w:val="clear" w:color="auto" w:fill="F2F2F2" w:themeFill="background1" w:themeFillShade="F2"/>
-          </w:tcPr>
-          <w:p>
-            <w:pPr>
-              <w:jc w:val="center"/>
-              <w:rPr>
-                <w:rFonts w:ascii="Times New Roman" w:hAnsi="Times New Roman" w:cs="Times New Roman"/>
-                <w:sz w:val="28"/>
-              </w:rPr>
-            </w:pPr>
-            <w:r>
-              <w:rPr>
-                <w:rFonts w:ascii="Times New Roman" w:hAnsi="Times New Roman" w:cs="Times New Roman"/>
-                <w:sz w:val="28"/>
-              </w:rPr>
-              <w:t>Category</w:t>
-            </w:r>
-          </w:p>
-        </w:tc>
-      </w:tr>
-      <w:tr>
-        <w:trPr>
-          <w:trHeight w:val="553"/>
-          <w:jc w:val="center"/>
-        </w:trPr>
-        <w:tc>
-          <w:tcPr>
-            <w:tcW w:w="1610" w:type="dxa"/>
-          </w:tcPr>
-          <w:p>
-            <w:pPr>
-              <w:rPr>
-                <w:rFonts w:ascii="Times New Roman" w:hAnsi="Times New Roman" w:cs="Times New Roman"/>
-                <w:sz w:val="28"/>
-              </w:rPr>
-            </w:pPr>
-            <w:r>
-              <w:rPr>
-                <w:rFonts w:ascii="Times New Roman" w:hAnsi="Times New Roman" w:cs="Times New Roman"/>
-                <w:sz w:val="28"/>
-              </w:rPr>
-              <w:t>1</w:t>
-            </w:r>
-          </w:p>
-        </w:tc>
-        <w:tc>
-          <w:tcPr>
-            <w:tcW w:w="1610" w:type="dxa"/>
-          </w:tcPr>
-          <w:p>
-            <w:pPr>
-              <w:rPr>
-                <w:rFonts w:ascii="Times New Roman" w:hAnsi="Times New Roman" w:cs="Times New Roman"/>
-                <w:sz w:val="28"/>
-              </w:rPr>
-            </w:pPr>
-            <w:proofErr w:type="spellStart"/>
-            <w:r>
-              <w:rPr>
-                <w:rFonts w:ascii="Times New Roman" w:hAnsi="Times New Roman" w:cs="Times New Roman"/>
-                <w:sz w:val="28"/>
-              </w:rPr>
-              <w:t>Maharaj</w:t>
-            </w:r>
-            <w:proofErr w:type="spellEnd"/>
-            <w:r>
-              <w:rPr>
-                <w:rFonts w:ascii="Times New Roman" w:hAnsi="Times New Roman" w:cs="Times New Roman"/>
-                <w:sz w:val="28"/>
-              </w:rPr>
-              <w:t xml:space="preserve"> </w:t>
-            </w:r>
-            <w:proofErr w:type="spellStart"/>
-            <w:r>
-              <w:rPr>
-                <w:rFonts w:ascii="Times New Roman" w:hAnsi="Times New Roman" w:cs="Times New Roman"/>
-                <w:sz w:val="28"/>
-              </w:rPr>
-              <w:t>Nakorn</w:t>
-            </w:r>
-            <w:proofErr w:type="spellEnd"/>
-            <w:r>
-              <w:rPr>
-                <w:rFonts w:ascii="Times New Roman" w:hAnsi="Times New Roman" w:cs="Times New Roman"/>
-                <w:sz w:val="28"/>
-              </w:rPr>
-              <w:t xml:space="preserve"> Chiang Mai </w:t>
-            </w:r>
-            <w:r>
-              <w:rPr>
-                <w:rFonts w:ascii="Times New Roman" w:hAnsi="Times New Roman" w:cs="Times New Roman"/>
-                <w:sz w:val="28"/>
-              </w:rPr>
-              <w:lastRenderedPageBreak/>
-              <w:t>Hospital</w:t>
-            </w:r>
-          </w:p>
-        </w:tc>
-        <w:tc>
-          <w:tcPr>
-            <w:tcW w:w="1266" w:type="dxa"/>
-          </w:tcPr>
-          <w:p>
-            <w:pPr>
-              <w:rPr>
-                <w:rFonts w:ascii="Times New Roman" w:hAnsi="Times New Roman" w:cs="Times New Roman"/>
-                <w:sz w:val="28"/>
-              </w:rPr>
-            </w:pPr>
-            <w:r>
-              <w:rPr>
-                <w:rFonts w:ascii="Times New Roman" w:hAnsi="Times New Roman" w:cs="Times New Roman"/>
-                <w:sz w:val="28"/>
-              </w:rPr>
-              <w:lastRenderedPageBreak/>
-              <w:t xml:space="preserve">10 </w:t>
-            </w:r>
-            <w:proofErr w:type="spellStart"/>
-            <w:r>
-              <w:rPr>
-                <w:rFonts w:ascii="Times New Roman" w:hAnsi="Times New Roman" w:cs="Times New Roman"/>
-                <w:sz w:val="28"/>
-              </w:rPr>
-              <w:t>Suthep</w:t>
-            </w:r>
-            <w:proofErr w:type="spellEnd"/>
-            <w:r>
-              <w:rPr>
-                <w:rFonts w:ascii="Times New Roman" w:hAnsi="Times New Roman" w:cs="Times New Roman"/>
-                <w:sz w:val="28"/>
-              </w:rPr>
-              <w:t xml:space="preserve"> Rd</w:t>
-            </w:r>
-          </w:p>
-        </w:tc>
-        <w:tc>
-          <w:tcPr>
-            <w:tcW w:w="1294" w:type="dxa"/>
-          </w:tcPr>
-          <w:p>
-            <w:pPr>
-              <w:rPr>
-                <w:rFonts w:ascii="Times New Roman" w:hAnsi="Times New Roman" w:cs="Times New Roman"/>
-                <w:sz w:val="28"/>
-              </w:rPr>
-            </w:pPr>
-            <w:proofErr w:type="spellStart"/>
-            <w:r>
-              <w:rPr>
-                <w:rFonts w:ascii="Times New Roman" w:hAnsi="Times New Roman" w:cs="Times New Roman"/>
-                <w:sz w:val="28"/>
-              </w:rPr>
-              <w:t>Mueang</w:t>
-            </w:r>
-            <w:proofErr w:type="spellEnd"/>
-            <w:r>
-              <w:rPr>
-                <w:rFonts w:ascii="Times New Roman" w:hAnsi="Times New Roman" w:cs="Times New Roman"/>
-                <w:sz w:val="28"/>
-              </w:rPr>
-              <w:t xml:space="preserve"> Chiang Mai</w:t>
-            </w:r>
-          </w:p>
-        </w:tc>
-        <w:tc>
-          <w:tcPr>
-            <w:tcW w:w="1672" w:type="dxa"/>
-          </w:tcPr>
-          <w:p>
-            <w:pPr>
-              <w:rPr>
-                <w:rFonts w:ascii="Times New Roman" w:hAnsi="Times New Roman" w:cs="Times New Roman"/>
-                <w:sz w:val="28"/>
-              </w:rPr>
-            </w:pPr>
-            <w:proofErr w:type="spellStart"/>
-            <w:r>
-              <w:rPr>
-                <w:rFonts w:ascii="Times New Roman" w:hAnsi="Times New Roman" w:cs="Times New Roman"/>
-                <w:sz w:val="28"/>
-              </w:rPr>
-              <w:t>Lampang</w:t>
-            </w:r>
-            <w:proofErr w:type="spellEnd"/>
-          </w:p>
-        </w:tc>
-        <w:tc>
-          <w:tcPr>
-            <w:tcW w:w="1336" w:type="dxa"/>
-          </w:tcPr>
-          <w:p>
-            <w:pPr>
-              <w:rPr>
-                <w:rFonts w:ascii="Times New Roman" w:hAnsi="Times New Roman" w:cs="Times New Roman"/>
-                <w:sz w:val="28"/>
-              </w:rPr>
-            </w:pPr>
-            <w:r>
-              <w:rPr>
-                <w:rFonts w:ascii="Times New Roman" w:hAnsi="Times New Roman" w:cs="Times New Roman"/>
-                <w:sz w:val="28"/>
-              </w:rPr>
-              <w:t>50200</w:t>
-            </w:r>
-          </w:p>
-        </w:tc>
-        <w:tc>
-          <w:tcPr>
-            <w:tcW w:w="2170" w:type="dxa"/>
-          </w:tcPr>
-          <w:p>
-            <w:pPr>
-              <w:rPr>
-                <w:rFonts w:ascii="Times New Roman" w:hAnsi="Times New Roman" w:cs="Times New Roman"/>
-                <w:sz w:val="28"/>
-              </w:rPr>
-            </w:pPr>
-            <w:r>
-              <w:rPr>
-                <w:rFonts w:ascii="Times New Roman" w:hAnsi="Times New Roman" w:cs="Times New Roman"/>
-                <w:sz w:val="28"/>
-              </w:rPr>
-              <w:t>053-111111</w:t>
-            </w:r>
-          </w:p>
-        </w:tc>
-        <w:tc>
-          <w:tcPr>
-            <w:tcW w:w="1336" w:type="dxa"/>
-          </w:tcPr>
-          <w:p>
-            <w:pPr>
-              <w:rPr>
-                <w:rFonts w:ascii="Times New Roman" w:hAnsi="Times New Roman" w:cs="Times New Roman"/>
-                <w:sz w:val="28"/>
-              </w:rPr>
-            </w:pPr>
-            <w:r>
-              <w:rPr>
-                <w:rFonts w:ascii="Times New Roman" w:hAnsi="Times New Roman" w:cs="Times New Roman"/>
-                <w:sz w:val="28"/>
-              </w:rPr>
-              <w:t>18.789602</w:t>
-            </w:r>
-          </w:p>
-        </w:tc>
-        <w:tc>
-          <w:tcPr>
-            <w:tcW w:w="1504" w:type="dxa"/>
-          </w:tcPr>
-          <w:p>
-            <w:pPr>
-              <w:rPr>
-                <w:rFonts w:ascii="Times New Roman" w:hAnsi="Times New Roman" w:cs="Times New Roman"/>
-                <w:sz w:val="28"/>
-              </w:rPr>
-            </w:pPr>
-            <w:r>
-              <w:rPr>
-                <w:rFonts w:ascii="Times New Roman" w:hAnsi="Times New Roman" w:cs="Times New Roman"/>
-                <w:sz w:val="28"/>
-              </w:rPr>
-              <w:t>98.974209</w:t>
-            </w:r>
-          </w:p>
-        </w:tc>
-        <w:tc>
-          <w:tcPr>
-            <w:tcW w:w="1505" w:type="dxa"/>
-          </w:tcPr>
-          <w:p>
-            <w:pPr>
-              <w:rPr>
-                <w:rFonts w:ascii="Times New Roman" w:hAnsi="Times New Roman" w:cs="Times New Roman"/>
-                <w:sz w:val="28"/>
-              </w:rPr>
-            </w:pPr>
-            <w:r>
-              <w:rPr>
-                <w:rFonts w:ascii="Times New Roman" w:hAnsi="Times New Roman" w:cs="Times New Roman"/>
-                <w:sz w:val="28"/>
-              </w:rPr>
-              <w:t>Hospital</w:t>
+              <w:t>true</w:t>
             </w:r>
           </w:p>
         </w:tc>
@@ -11276,6 +10845,7 @@
           <w:bCs/>
           <w:sz w:val="28"/>
         </w:rPr>
+        <w:lastRenderedPageBreak/>
         <w:t xml:space="preserve">Unit Test Case 4 (UTC-04): </w:t>
       </w:r>
       <w:proofErr w:type="spellStart"/>
@@ -11328,13 +10898,15 @@
         </w:rPr>
         <w:t>):</w:t>
       </w:r>
+      <w:proofErr w:type="spellStart"/>
       <w:r>
         <w:rPr>
           <w:rFonts w:ascii="Courier New" w:hAnsi="Courier New" w:cs="Courier New"/>
           <w:sz w:val="28"/>
         </w:rPr>
-        <w:t>void</w:t>
-      </w:r>
+        <w:t>boolean</w:t>
+      </w:r>
+      <w:proofErr w:type="spellEnd"/>
     </w:p>
     <w:p>
       <w:pPr>
@@ -11562,6 +11134,7 @@
         <w:tc>
           <w:tcPr>
             <w:tcW w:w="3427" w:type="dxa"/>
+            <w:vMerge w:val="restart"/>
             <w:shd w:val="clear" w:color="auto" w:fill="F2F2F2" w:themeFill="background1" w:themeFillShade="F2"/>
           </w:tcPr>
           <w:p>
@@ -11577,7 +11150,7 @@
                 <w:rFonts w:ascii="Times New Roman" w:hAnsi="Times New Roman" w:cs="Times New Roman"/>
                 <w:sz w:val="28"/>
               </w:rPr>
-              <w:t>Help place object in database</w:t>
+              <w:t>Boolean</w:t>
             </w:r>
           </w:p>
         </w:tc>
@@ -11643,6 +11216,7 @@
         <w:tc>
           <w:tcPr>
             <w:tcW w:w="3427" w:type="dxa"/>
+            <w:vMerge/>
             <w:shd w:val="clear" w:color="auto" w:fill="F2F2F2" w:themeFill="background1" w:themeFillShade="F2"/>
           </w:tcPr>
           <w:p>
@@ -11653,13 +11227,6 @@
                 <w:sz w:val="28"/>
               </w:rPr>
             </w:pPr>
-            <w:r>
-              <w:rPr>
-                <w:rFonts w:ascii="Times New Roman" w:hAnsi="Times New Roman" w:cs="Times New Roman"/>
-                <w:sz w:val="28"/>
-              </w:rPr>
-              <w:t>ID</w:t>
-            </w:r>
           </w:p>
         </w:tc>
       </w:tr>
@@ -11743,7 +11310,7 @@
                 <w:rFonts w:ascii="Times New Roman" w:hAnsi="Times New Roman" w:cs="Times New Roman"/>
                 <w:sz w:val="28"/>
               </w:rPr>
-              <w:t>2,3,4,5</w:t>
+              <w:t>true</w:t>
             </w:r>
           </w:p>
         </w:tc>
@@ -11828,7 +11395,7 @@
                 <w:rFonts w:ascii="Times New Roman" w:hAnsi="Times New Roman" w:cs="Times New Roman"/>
                 <w:sz w:val="28"/>
               </w:rPr>
-              <w:t>1,2,3,5</w:t>
+              <w:t>true</w:t>
             </w:r>
           </w:p>
         </w:tc>
@@ -11913,8 +11480,10 @@
                 <w:rFonts w:ascii="Times New Roman" w:hAnsi="Times New Roman" w:cs="Times New Roman"/>
                 <w:sz w:val="28"/>
               </w:rPr>
-              <w:t>1,2,3,4,5</w:t>
-            </w:r>
+              <w:t>false</w:t>
+            </w:r>
+            <w:bookmarkStart w:id="0" w:name="_GoBack"/>
+            <w:bookmarkEnd w:id="0"/>
           </w:p>
         </w:tc>
       </w:tr>
@@ -12454,15 +12023,7 @@
                 <w:rFonts w:ascii="Times New Roman" w:hAnsi="Times New Roman" w:cs="Times New Roman"/>
                 <w:sz w:val="28"/>
               </w:rPr>
-              <w:t xml:space="preserve">Test get help place by input category id </w:t>
-            </w:r>
-            <w:r>
-              <w:rPr>
-                <w:rFonts w:ascii="Times New Roman" w:hAnsi="Times New Roman" w:cs="Times New Roman"/>
-                <w:sz w:val="28"/>
-              </w:rPr>
-              <w:lastRenderedPageBreak/>
-              <w:t>which is not in database</w:t>
+              <w:t>Test get help place by input category id which is not in database</w:t>
             </w:r>
           </w:p>
         </w:tc>
@@ -12482,7 +12043,6 @@
                 <w:rFonts w:ascii="Times New Roman" w:hAnsi="Times New Roman" w:cs="Times New Roman"/>
                 <w:sz w:val="28"/>
               </w:rPr>
-              <w:lastRenderedPageBreak/>
               <w:t>5</w:t>
             </w:r>
           </w:p>
@@ -12626,6 +12186,7 @@
           <w:bCs/>
           <w:sz w:val="28"/>
         </w:rPr>
+        <w:lastRenderedPageBreak/>
         <w:t xml:space="preserve">Class name: </w:t>
       </w:r>
       <w:proofErr w:type="spellStart"/>
@@ -13808,7 +13369,6 @@
                 <w:rFonts w:ascii="Times New Roman" w:hAnsi="Times New Roman" w:cs="Times New Roman"/>
                 <w:sz w:val="28"/>
               </w:rPr>
-              <w:lastRenderedPageBreak/>
               <w:t>4</w:t>
             </w:r>
           </w:p>
@@ -13967,6 +13527,7 @@
           <w:bCs/>
           <w:sz w:val="28"/>
         </w:rPr>
+        <w:lastRenderedPageBreak/>
         <w:t xml:space="preserve">Class name: </w:t>
       </w:r>
       <w:proofErr w:type="spellStart"/>
@@ -14663,6 +14224,7 @@
           <w:bCs/>
           <w:sz w:val="28"/>
         </w:rPr>
+        <w:lastRenderedPageBreak/>
         <w:t xml:space="preserve">Class name: </w:t>
       </w:r>
       <w:proofErr w:type="spellStart"/>
@@ -15771,7 +15333,6 @@
           <w:sz w:val="32"/>
           <w:szCs w:val="32"/>
         </w:rPr>
-        <w:lastRenderedPageBreak/>
         <w:t>3.2 Mobile Application</w:t>
       </w:r>
     </w:p>
@@ -15975,7 +15536,6 @@
           <w:sz w:val="36"/>
           <w:szCs w:val="36"/>
         </w:rPr>
-        <w:lastRenderedPageBreak/>
         <w:t>Appendix A</w:t>
       </w:r>
     </w:p>
@@ -16046,6 +15606,7 @@
                 <w:bCs/>
                 <w:sz w:val="28"/>
               </w:rPr>
+              <w:lastRenderedPageBreak/>
               <w:t>Help Place O</w:t>
             </w:r>
             <w:r>
@@ -17631,6 +17192,7 @@
                 <w:rFonts w:ascii="Times New Roman" w:hAnsi="Times New Roman" w:cs="Times New Roman"/>
                 <w:sz w:val="28"/>
               </w:rPr>
+              <w:lastRenderedPageBreak/>
               <w:t>ID</w:t>
             </w:r>
           </w:p>

</xml_diff>